<commit_message>
Updated Navigation Model based on marker feedback
</commit_message>
<xml_diff>
--- a/Draft Documentation/Final/Documentation.docx
+++ b/Draft Documentation/Final/Documentation.docx
@@ -53,68 +53,10 @@
           <w:szCs w:val="36"/>
           <w:lang w:eastAsia="en-AU"/>
         </w:rPr>
-        <w:t>C</w:t>
+        <w:t>C3180044_C3281849_C3237808_FinalProject</w:t>
       </w:r>
-      <w:r>
-        <w:rPr>
-          <w:rFonts w:ascii="Arial" w:eastAsia="Times New Roman" w:hAnsi="Arial" w:cs="Arial"/>
-          <w:b/>
-          <w:bCs/>
-          <w:color w:val="000000"/>
-          <w:sz w:val="40"/>
-          <w:szCs w:val="36"/>
-          <w:lang w:eastAsia="en-AU"/>
-        </w:rPr>
-        <w:t>3180044_</w:t>
-      </w:r>
-      <w:r>
-        <w:rPr>
-          <w:rFonts w:ascii="Arial" w:eastAsia="Times New Roman" w:hAnsi="Arial" w:cs="Arial"/>
-          <w:b/>
-          <w:bCs/>
-          <w:color w:val="000000"/>
-          <w:sz w:val="40"/>
-          <w:szCs w:val="36"/>
-          <w:lang w:eastAsia="en-AU"/>
-        </w:rPr>
-        <w:t>C</w:t>
-      </w:r>
-      <w:r>
-        <w:rPr>
-          <w:rFonts w:ascii="Arial" w:eastAsia="Times New Roman" w:hAnsi="Arial" w:cs="Arial"/>
-          <w:b/>
-          <w:bCs/>
-          <w:color w:val="000000"/>
-          <w:sz w:val="40"/>
-          <w:szCs w:val="36"/>
-          <w:lang w:eastAsia="en-AU"/>
-        </w:rPr>
-        <w:t>3281849_</w:t>
-      </w:r>
-      <w:r>
-        <w:rPr>
-          <w:rFonts w:ascii="Arial" w:eastAsia="Times New Roman" w:hAnsi="Arial" w:cs="Arial"/>
-          <w:b/>
-          <w:bCs/>
-          <w:color w:val="000000"/>
-          <w:sz w:val="40"/>
-          <w:szCs w:val="36"/>
-          <w:lang w:eastAsia="en-AU"/>
-        </w:rPr>
-        <w:t>C</w:t>
-      </w:r>
-      <w:r>
-        <w:rPr>
-          <w:rFonts w:ascii="Arial" w:eastAsia="Times New Roman" w:hAnsi="Arial" w:cs="Arial"/>
-          <w:b/>
-          <w:bCs/>
-          <w:color w:val="000000"/>
-          <w:sz w:val="40"/>
-          <w:szCs w:val="36"/>
-          <w:lang w:eastAsia="en-AU"/>
-        </w:rPr>
-        <w:t>3237808_FinalProject</w:t>
-      </w:r>
+      <w:bookmarkStart w:id="0" w:name="_GoBack"/>
+      <w:bookmarkEnd w:id="0"/>
     </w:p>
     <w:p>
       <w:pPr>
@@ -183,18 +125,17 @@
     </w:p>
     <w:sdt>
       <w:sdtPr>
+        <w:rPr>
+          <w:rFonts w:eastAsiaTheme="minorEastAsia" w:cs="Times New Roman"/>
+          <w:lang w:val="en-US"/>
+        </w:rPr>
         <w:id w:val="820392864"/>
         <w:docPartObj>
           <w:docPartGallery w:val="Table of Contents"/>
           <w:docPartUnique/>
         </w:docPartObj>
       </w:sdtPr>
-      <w:sdtEndPr>
-        <w:rPr>
-          <w:rFonts w:eastAsiaTheme="minorEastAsia" w:cs="Times New Roman"/>
-          <w:lang w:val="en-US"/>
-        </w:rPr>
-      </w:sdtEndPr>
+      <w:sdtEndPr/>
       <w:sdtContent>
         <w:p>
           <w:pPr>
@@ -315,7 +256,14 @@
               <w:b/>
               <w:bCs/>
             </w:rPr>
-            <w:t>10</w:t>
+            <w:t>1</w:t>
+          </w:r>
+          <w:r>
+            <w:rPr>
+              <w:b/>
+              <w:bCs/>
+            </w:rPr>
+            <w:t>1</w:t>
           </w:r>
         </w:p>
         <w:p>
@@ -341,7 +289,14 @@
               <w:b/>
               <w:bCs/>
             </w:rPr>
-            <w:t>11</w:t>
+            <w:t>1</w:t>
+          </w:r>
+          <w:r>
+            <w:rPr>
+              <w:b/>
+              <w:bCs/>
+            </w:rPr>
+            <w:t>2</w:t>
           </w:r>
         </w:p>
         <w:p>
@@ -363,7 +318,14 @@
               <w:b/>
               <w:bCs/>
             </w:rPr>
-            <w:t>12</w:t>
+            <w:t>1</w:t>
+          </w:r>
+          <w:r>
+            <w:rPr>
+              <w:b/>
+              <w:bCs/>
+            </w:rPr>
+            <w:t>3</w:t>
           </w:r>
         </w:p>
         <w:p>
@@ -378,7 +340,10 @@
             <w:ptab w:relativeTo="margin" w:alignment="right" w:leader="dot"/>
           </w:r>
           <w:r>
-            <w:t>12</w:t>
+            <w:t>1</w:t>
+          </w:r>
+          <w:r>
+            <w:t>3</w:t>
           </w:r>
         </w:p>
         <w:p>
@@ -393,7 +358,10 @@
             <w:ptab w:relativeTo="margin" w:alignment="right" w:leader="dot"/>
           </w:r>
           <w:r>
-            <w:t>12</w:t>
+            <w:t>1</w:t>
+          </w:r>
+          <w:r>
+            <w:t>3</w:t>
           </w:r>
         </w:p>
         <w:p>
@@ -408,7 +376,10 @@
             <w:ptab w:relativeTo="margin" w:alignment="right" w:leader="dot"/>
           </w:r>
           <w:r>
-            <w:t>12</w:t>
+            <w:t>1</w:t>
+          </w:r>
+          <w:r>
+            <w:t>3</w:t>
           </w:r>
         </w:p>
       </w:sdtContent>
@@ -454,8 +425,6 @@
           <w:lang w:eastAsia="en-AU"/>
         </w:rPr>
       </w:pPr>
-      <w:bookmarkStart w:id="0" w:name="_GoBack"/>
-      <w:bookmarkEnd w:id="0"/>
     </w:p>
     <w:p>
       <w:pPr>
@@ -11993,6 +11962,328 @@
           <w:lang w:eastAsia="en-AU"/>
         </w:rPr>
       </w:pPr>
+    </w:p>
+    <w:p>
+      <w:pPr>
+        <w:spacing w:after="0" w:line="240" w:lineRule="auto"/>
+        <w:rPr>
+          <w:rFonts w:ascii="Arial" w:eastAsia="Times New Roman" w:hAnsi="Arial" w:cs="Arial"/>
+          <w:b/>
+          <w:bCs/>
+          <w:color w:val="000000"/>
+          <w:sz w:val="36"/>
+          <w:szCs w:val="36"/>
+          <w:lang w:eastAsia="en-AU"/>
+        </w:rPr>
+      </w:pPr>
+    </w:p>
+    <w:p>
+      <w:pPr>
+        <w:spacing w:after="0" w:line="240" w:lineRule="auto"/>
+        <w:rPr>
+          <w:rFonts w:ascii="Arial" w:eastAsia="Times New Roman" w:hAnsi="Arial" w:cs="Arial"/>
+          <w:b/>
+          <w:bCs/>
+          <w:color w:val="000000"/>
+          <w:sz w:val="36"/>
+          <w:szCs w:val="36"/>
+          <w:lang w:eastAsia="en-AU"/>
+        </w:rPr>
+      </w:pPr>
+    </w:p>
+    <w:p>
+      <w:pPr>
+        <w:spacing w:after="0" w:line="240" w:lineRule="auto"/>
+        <w:rPr>
+          <w:rFonts w:ascii="Arial" w:eastAsia="Times New Roman" w:hAnsi="Arial" w:cs="Arial"/>
+          <w:b/>
+          <w:bCs/>
+          <w:color w:val="000000"/>
+          <w:sz w:val="36"/>
+          <w:szCs w:val="36"/>
+          <w:lang w:eastAsia="en-AU"/>
+        </w:rPr>
+      </w:pPr>
+    </w:p>
+    <w:p>
+      <w:pPr>
+        <w:spacing w:after="0" w:line="240" w:lineRule="auto"/>
+        <w:rPr>
+          <w:rFonts w:ascii="Arial" w:eastAsia="Times New Roman" w:hAnsi="Arial" w:cs="Arial"/>
+          <w:b/>
+          <w:bCs/>
+          <w:color w:val="000000"/>
+          <w:sz w:val="36"/>
+          <w:szCs w:val="36"/>
+          <w:lang w:eastAsia="en-AU"/>
+        </w:rPr>
+      </w:pPr>
+    </w:p>
+    <w:p>
+      <w:pPr>
+        <w:spacing w:after="0" w:line="240" w:lineRule="auto"/>
+        <w:rPr>
+          <w:rFonts w:ascii="Arial" w:eastAsia="Times New Roman" w:hAnsi="Arial" w:cs="Arial"/>
+          <w:b/>
+          <w:bCs/>
+          <w:color w:val="000000"/>
+          <w:sz w:val="36"/>
+          <w:szCs w:val="36"/>
+          <w:lang w:eastAsia="en-AU"/>
+        </w:rPr>
+      </w:pPr>
+    </w:p>
+    <w:p>
+      <w:pPr>
+        <w:spacing w:after="0" w:line="240" w:lineRule="auto"/>
+        <w:rPr>
+          <w:rFonts w:ascii="Arial" w:eastAsia="Times New Roman" w:hAnsi="Arial" w:cs="Arial"/>
+          <w:b/>
+          <w:bCs/>
+          <w:color w:val="000000"/>
+          <w:sz w:val="36"/>
+          <w:szCs w:val="36"/>
+          <w:lang w:eastAsia="en-AU"/>
+        </w:rPr>
+      </w:pPr>
+    </w:p>
+    <w:p>
+      <w:pPr>
+        <w:spacing w:after="0" w:line="240" w:lineRule="auto"/>
+        <w:rPr>
+          <w:rFonts w:ascii="Arial" w:eastAsia="Times New Roman" w:hAnsi="Arial" w:cs="Arial"/>
+          <w:b/>
+          <w:bCs/>
+          <w:color w:val="000000"/>
+          <w:sz w:val="36"/>
+          <w:szCs w:val="36"/>
+          <w:lang w:eastAsia="en-AU"/>
+        </w:rPr>
+      </w:pPr>
+    </w:p>
+    <w:p>
+      <w:pPr>
+        <w:spacing w:after="0" w:line="240" w:lineRule="auto"/>
+        <w:rPr>
+          <w:rFonts w:ascii="Arial" w:eastAsia="Times New Roman" w:hAnsi="Arial" w:cs="Arial"/>
+          <w:b/>
+          <w:bCs/>
+          <w:color w:val="000000"/>
+          <w:sz w:val="36"/>
+          <w:szCs w:val="36"/>
+          <w:lang w:eastAsia="en-AU"/>
+        </w:rPr>
+      </w:pPr>
+    </w:p>
+    <w:p>
+      <w:pPr>
+        <w:spacing w:after="0" w:line="240" w:lineRule="auto"/>
+        <w:rPr>
+          <w:rFonts w:ascii="Arial" w:eastAsia="Times New Roman" w:hAnsi="Arial" w:cs="Arial"/>
+          <w:b/>
+          <w:bCs/>
+          <w:color w:val="000000"/>
+          <w:sz w:val="36"/>
+          <w:szCs w:val="36"/>
+          <w:lang w:eastAsia="en-AU"/>
+        </w:rPr>
+      </w:pPr>
+    </w:p>
+    <w:p>
+      <w:pPr>
+        <w:spacing w:after="0" w:line="240" w:lineRule="auto"/>
+        <w:rPr>
+          <w:rFonts w:ascii="Arial" w:eastAsia="Times New Roman" w:hAnsi="Arial" w:cs="Arial"/>
+          <w:b/>
+          <w:bCs/>
+          <w:color w:val="000000"/>
+          <w:sz w:val="36"/>
+          <w:szCs w:val="36"/>
+          <w:lang w:eastAsia="en-AU"/>
+        </w:rPr>
+      </w:pPr>
+    </w:p>
+    <w:p>
+      <w:pPr>
+        <w:spacing w:after="0" w:line="240" w:lineRule="auto"/>
+        <w:rPr>
+          <w:rFonts w:ascii="Arial" w:eastAsia="Times New Roman" w:hAnsi="Arial" w:cs="Arial"/>
+          <w:b/>
+          <w:bCs/>
+          <w:color w:val="000000"/>
+          <w:sz w:val="36"/>
+          <w:szCs w:val="36"/>
+          <w:lang w:eastAsia="en-AU"/>
+        </w:rPr>
+      </w:pPr>
+    </w:p>
+    <w:p>
+      <w:pPr>
+        <w:spacing w:after="0" w:line="240" w:lineRule="auto"/>
+        <w:rPr>
+          <w:rFonts w:ascii="Arial" w:eastAsia="Times New Roman" w:hAnsi="Arial" w:cs="Arial"/>
+          <w:b/>
+          <w:bCs/>
+          <w:color w:val="000000"/>
+          <w:sz w:val="36"/>
+          <w:szCs w:val="36"/>
+          <w:lang w:eastAsia="en-AU"/>
+        </w:rPr>
+      </w:pPr>
+    </w:p>
+    <w:p>
+      <w:pPr>
+        <w:spacing w:after="0" w:line="240" w:lineRule="auto"/>
+        <w:rPr>
+          <w:rFonts w:ascii="Arial" w:eastAsia="Times New Roman" w:hAnsi="Arial" w:cs="Arial"/>
+          <w:b/>
+          <w:bCs/>
+          <w:color w:val="000000"/>
+          <w:sz w:val="36"/>
+          <w:szCs w:val="36"/>
+          <w:lang w:eastAsia="en-AU"/>
+        </w:rPr>
+      </w:pPr>
+    </w:p>
+    <w:p>
+      <w:pPr>
+        <w:spacing w:after="0" w:line="240" w:lineRule="auto"/>
+        <w:rPr>
+          <w:rFonts w:ascii="Arial" w:eastAsia="Times New Roman" w:hAnsi="Arial" w:cs="Arial"/>
+          <w:b/>
+          <w:bCs/>
+          <w:color w:val="000000"/>
+          <w:sz w:val="36"/>
+          <w:szCs w:val="36"/>
+          <w:lang w:eastAsia="en-AU"/>
+        </w:rPr>
+      </w:pPr>
+    </w:p>
+    <w:p>
+      <w:pPr>
+        <w:spacing w:after="0" w:line="240" w:lineRule="auto"/>
+        <w:rPr>
+          <w:rFonts w:ascii="Arial" w:eastAsia="Times New Roman" w:hAnsi="Arial" w:cs="Arial"/>
+          <w:b/>
+          <w:bCs/>
+          <w:color w:val="000000"/>
+          <w:sz w:val="36"/>
+          <w:szCs w:val="36"/>
+          <w:lang w:eastAsia="en-AU"/>
+        </w:rPr>
+      </w:pPr>
+    </w:p>
+    <w:p>
+      <w:pPr>
+        <w:spacing w:after="0" w:line="240" w:lineRule="auto"/>
+        <w:rPr>
+          <w:rFonts w:ascii="Arial" w:eastAsia="Times New Roman" w:hAnsi="Arial" w:cs="Arial"/>
+          <w:b/>
+          <w:bCs/>
+          <w:color w:val="000000"/>
+          <w:sz w:val="36"/>
+          <w:szCs w:val="36"/>
+          <w:lang w:eastAsia="en-AU"/>
+        </w:rPr>
+      </w:pPr>
+    </w:p>
+    <w:p>
+      <w:pPr>
+        <w:spacing w:after="0" w:line="240" w:lineRule="auto"/>
+        <w:rPr>
+          <w:rFonts w:ascii="Arial" w:eastAsia="Times New Roman" w:hAnsi="Arial" w:cs="Arial"/>
+          <w:b/>
+          <w:bCs/>
+          <w:color w:val="000000"/>
+          <w:sz w:val="36"/>
+          <w:szCs w:val="36"/>
+          <w:lang w:eastAsia="en-AU"/>
+        </w:rPr>
+      </w:pPr>
+    </w:p>
+    <w:p>
+      <w:pPr>
+        <w:spacing w:after="0" w:line="240" w:lineRule="auto"/>
+        <w:rPr>
+          <w:rFonts w:ascii="Arial" w:eastAsia="Times New Roman" w:hAnsi="Arial" w:cs="Arial"/>
+          <w:b/>
+          <w:bCs/>
+          <w:color w:val="000000"/>
+          <w:sz w:val="36"/>
+          <w:szCs w:val="36"/>
+          <w:lang w:eastAsia="en-AU"/>
+        </w:rPr>
+      </w:pPr>
+    </w:p>
+    <w:p>
+      <w:pPr>
+        <w:spacing w:after="0" w:line="240" w:lineRule="auto"/>
+        <w:rPr>
+          <w:rFonts w:ascii="Arial" w:eastAsia="Times New Roman" w:hAnsi="Arial" w:cs="Arial"/>
+          <w:b/>
+          <w:bCs/>
+          <w:color w:val="000000"/>
+          <w:sz w:val="36"/>
+          <w:szCs w:val="36"/>
+          <w:lang w:eastAsia="en-AU"/>
+        </w:rPr>
+      </w:pPr>
+    </w:p>
+    <w:p>
+      <w:pPr>
+        <w:spacing w:after="0" w:line="240" w:lineRule="auto"/>
+        <w:rPr>
+          <w:rFonts w:ascii="Arial" w:eastAsia="Times New Roman" w:hAnsi="Arial" w:cs="Arial"/>
+          <w:b/>
+          <w:bCs/>
+          <w:color w:val="000000"/>
+          <w:sz w:val="36"/>
+          <w:szCs w:val="36"/>
+          <w:lang w:eastAsia="en-AU"/>
+        </w:rPr>
+      </w:pPr>
+    </w:p>
+    <w:p>
+      <w:pPr>
+        <w:spacing w:after="0" w:line="240" w:lineRule="auto"/>
+        <w:rPr>
+          <w:rFonts w:ascii="Arial" w:eastAsia="Times New Roman" w:hAnsi="Arial" w:cs="Arial"/>
+          <w:b/>
+          <w:bCs/>
+          <w:color w:val="000000"/>
+          <w:sz w:val="36"/>
+          <w:szCs w:val="36"/>
+          <w:lang w:eastAsia="en-AU"/>
+        </w:rPr>
+      </w:pPr>
+    </w:p>
+    <w:p>
+      <w:pPr>
+        <w:spacing w:after="0" w:line="240" w:lineRule="auto"/>
+        <w:rPr>
+          <w:rFonts w:ascii="Arial" w:eastAsia="Times New Roman" w:hAnsi="Arial" w:cs="Arial"/>
+          <w:b/>
+          <w:bCs/>
+          <w:color w:val="000000"/>
+          <w:sz w:val="36"/>
+          <w:szCs w:val="36"/>
+          <w:lang w:eastAsia="en-AU"/>
+        </w:rPr>
+      </w:pPr>
+    </w:p>
+    <w:p>
+      <w:pPr>
+        <w:spacing w:after="0" w:line="240" w:lineRule="auto"/>
+        <w:rPr>
+          <w:rFonts w:ascii="Arial" w:eastAsia="Times New Roman" w:hAnsi="Arial" w:cs="Arial"/>
+          <w:b/>
+          <w:bCs/>
+          <w:color w:val="000000"/>
+          <w:sz w:val="36"/>
+          <w:szCs w:val="36"/>
+          <w:lang w:eastAsia="en-AU"/>
+        </w:rPr>
+      </w:pPr>
       <w:r>
         <w:rPr>
           <w:rFonts w:ascii="Arial" w:eastAsia="Times New Roman" w:hAnsi="Arial" w:cs="Arial"/>
@@ -12003,36 +12294,9 @@
           <w:szCs w:val="36"/>
           <w:lang w:eastAsia="en-AU"/>
         </w:rPr>
+        <w:lastRenderedPageBreak/>
         <w:t>NAVIGATION MODEL</w:t>
       </w:r>
-    </w:p>
-    <w:p>
-      <w:pPr>
-        <w:spacing w:after="0" w:line="240" w:lineRule="auto"/>
-        <w:rPr>
-          <w:rFonts w:ascii="Arial" w:eastAsia="Times New Roman" w:hAnsi="Arial" w:cs="Arial"/>
-          <w:b/>
-          <w:bCs/>
-          <w:color w:val="000000"/>
-          <w:sz w:val="36"/>
-          <w:szCs w:val="36"/>
-          <w:lang w:eastAsia="en-AU"/>
-        </w:rPr>
-      </w:pPr>
-    </w:p>
-    <w:p>
-      <w:pPr>
-        <w:spacing w:after="0" w:line="240" w:lineRule="auto"/>
-        <w:rPr>
-          <w:rFonts w:ascii="Arial" w:eastAsia="Times New Roman" w:hAnsi="Arial" w:cs="Arial"/>
-          <w:b/>
-          <w:bCs/>
-          <w:color w:val="000000"/>
-          <w:sz w:val="36"/>
-          <w:szCs w:val="36"/>
-          <w:lang w:eastAsia="en-AU"/>
-        </w:rPr>
-      </w:pPr>
       <w:r>
         <w:rPr>
           <w:rFonts w:ascii="Arial" w:eastAsia="Times New Roman" w:hAnsi="Arial" w:cs="Arial"/>
@@ -12045,10 +12309,26 @@
           <w:lang w:eastAsia="en-AU"/>
         </w:rPr>
         <w:drawing>
-          <wp:inline distT="0" distB="0" distL="0" distR="0" wp14:anchorId="73C4EADA" wp14:editId="722F4E0E">
-            <wp:extent cx="6642100" cy="3569970"/>
-            <wp:effectExtent l="0" t="0" r="6350" b="0"/>
-            <wp:docPr id="3" name="Picture 3" descr="C:\Users\Brice\Documents\Computer Science\BA. CompSci\Semester 2\SENG2050\Apache Tomcat\apache-tomcat-8.5.28\webapps\c3180044_c3281849_c3237808_FinalProject\Draft Documentation\Final\Navigation_Model\Navigation_Model.png"/>
+          <wp:anchor distT="0" distB="0" distL="114300" distR="114300" simplePos="0" relativeHeight="251659264" behindDoc="1" locked="0" layoutInCell="1" allowOverlap="1" wp14:anchorId="29998EC8" wp14:editId="03076068">
+            <wp:simplePos x="0" y="0"/>
+            <wp:positionH relativeFrom="column">
+              <wp:posOffset>0</wp:posOffset>
+            </wp:positionH>
+            <wp:positionV relativeFrom="paragraph">
+              <wp:posOffset>266700</wp:posOffset>
+            </wp:positionV>
+            <wp:extent cx="6331585" cy="9152255"/>
+            <wp:effectExtent l="0" t="0" r="0" b="0"/>
+            <wp:wrapTight wrapText="bothSides">
+              <wp:wrapPolygon edited="0">
+                <wp:start x="0" y="0"/>
+                <wp:lineTo x="0" y="21536"/>
+                <wp:lineTo x="21511" y="21536"/>
+                <wp:lineTo x="21511" y="0"/>
+                <wp:lineTo x="0" y="0"/>
+              </wp:wrapPolygon>
+            </wp:wrapTight>
+            <wp:docPr id="6" name="Picture 6" descr="C:\Users\Brice\Documents\Computer Science\BA. CompSci\Semester 2\SENG2050\Apache Tomcat\apache-tomcat-8.5.28\webapps\c3180044_c3281849_c3237808_FinalProject\Draft Documentation\Final\Navigation_Model\Navigation_Model.png"/>
             <wp:cNvGraphicFramePr>
               <a:graphicFrameLocks xmlns:a="http://schemas.openxmlformats.org/drawingml/2006/main" noChangeAspect="1"/>
             </wp:cNvGraphicFramePr>
@@ -12056,7 +12336,7 @@
               <a:graphicData uri="http://schemas.openxmlformats.org/drawingml/2006/picture">
                 <pic:pic xmlns:pic="http://schemas.openxmlformats.org/drawingml/2006/picture">
                   <pic:nvPicPr>
-                    <pic:cNvPr id="0" name="Picture 5" descr="C:\Users\Brice\Documents\Computer Science\BA. CompSci\Semester 2\SENG2050\Apache Tomcat\apache-tomcat-8.5.28\webapps\c3180044_c3281849_c3237808_FinalProject\Draft Documentation\Final\Navigation_Model\Navigation_Model.png"/>
+                    <pic:cNvPr id="0" name="Picture 2" descr="C:\Users\Brice\Documents\Computer Science\BA. CompSci\Semester 2\SENG2050\Apache Tomcat\apache-tomcat-8.5.28\webapps\c3180044_c3281849_c3237808_FinalProject\Draft Documentation\Final\Navigation_Model\Navigation_Model.png"/>
                     <pic:cNvPicPr>
                       <a:picLocks noChangeAspect="1" noChangeArrowheads="1"/>
                     </pic:cNvPicPr>
@@ -12077,7 +12357,7 @@
                   <pic:spPr bwMode="auto">
                     <a:xfrm>
                       <a:off x="0" y="0"/>
-                      <a:ext cx="6642100" cy="3569970"/>
+                      <a:ext cx="6331585" cy="9152255"/>
                     </a:xfrm>
                     <a:prstGeom prst="rect">
                       <a:avLst/>
@@ -12090,17 +12370,30 @@
                 </pic:pic>
               </a:graphicData>
             </a:graphic>
-          </wp:inline>
+            <wp14:sizeRelH relativeFrom="page">
+              <wp14:pctWidth>0</wp14:pctWidth>
+            </wp14:sizeRelH>
+            <wp14:sizeRelV relativeFrom="page">
+              <wp14:pctHeight>0</wp14:pctHeight>
+            </wp14:sizeRelV>
+          </wp:anchor>
         </w:drawing>
       </w:r>
     </w:p>
-    <w:p/>
-    <w:p/>
-    <w:p/>
-    <w:p/>
-    <w:p/>
-    <w:p/>
-    <w:p/>
+    <w:p>
+      <w:pPr>
+        <w:spacing w:after="0" w:line="240" w:lineRule="auto"/>
+        <w:rPr>
+          <w:rFonts w:ascii="Arial" w:eastAsia="Times New Roman" w:hAnsi="Arial" w:cs="Arial"/>
+          <w:b/>
+          <w:bCs/>
+          <w:color w:val="000000"/>
+          <w:sz w:val="36"/>
+          <w:szCs w:val="36"/>
+          <w:lang w:eastAsia="en-AU"/>
+        </w:rPr>
+      </w:pPr>
+    </w:p>
     <w:p>
       <w:pPr>
         <w:spacing w:after="0" w:line="240" w:lineRule="auto"/>
@@ -12125,19 +12418,7 @@
           <w:lang w:eastAsia="en-AU"/>
         </w:rPr>
         <w:lastRenderedPageBreak/>
-        <w:t>PRESENTATION</w:t>
-      </w:r>
-      <w:r>
-        <w:rPr>
-          <w:rFonts w:ascii="Arial" w:eastAsia="Times New Roman" w:hAnsi="Arial" w:cs="Arial"/>
-          <w:b/>
-          <w:bCs/>
-          <w:color w:val="000000"/>
-          <w:sz w:val="36"/>
-          <w:szCs w:val="36"/>
-          <w:lang w:eastAsia="en-AU"/>
-        </w:rPr>
-        <w:t xml:space="preserve"> MODEL</w:t>
+        <w:t>PRESENTATION MODEL</w:t>
       </w:r>
     </w:p>
     <w:p>
@@ -12724,7 +13005,7 @@
           <w:szCs w:val="24"/>
           <w:lang w:eastAsia="en-AU"/>
         </w:rPr>
-        <w:t>We will be using Git version control with a private GitHub repository from easily collaboration on our project. Development will be done in an MVC design pattern allowing each member to work separately on different concerns without preventing progress in other areas. Tasks will be broken down into logical groupings and worked on sequentially by each group member where the concern matches their primary task allocation. Once each task group is completed it will be integrated into the application then work on the next task group will commence.</w:t>
+        <w:t>We will be using Git version control with a private GitHub repository from easy collaboration on our project. Development will be done in an MVC design pattern allowing each member to work separately on different concerns without preventing progress in other areas. Tasks will be broken down into logical groupings and worked on sequentially by each group member where the concern matches their primary task allocation. Once each task group is completed it will be integrated into the application then work on the next task group will commence.</w:t>
       </w:r>
     </w:p>
     <w:p>
@@ -21374,6 +21655,7 @@
   <w:style w:type="character" w:default="1" w:styleId="DefaultParagraphFont">
     <w:name w:val="Default Paragraph Font"/>
     <w:uiPriority w:val="1"/>
+    <w:semiHidden/>
     <w:unhideWhenUsed/>
   </w:style>
   <w:style w:type="table" w:default="1" w:styleId="TableNormal">
@@ -21490,563 +21772,6 @@
     </w:rPr>
   </w:style>
 </w:styles>
-</file>
-
-<file path=word/glossary/document.xml><?xml version="1.0" encoding="utf-8"?>
-<w:glossaryDocument xmlns:wpc="http://schemas.microsoft.com/office/word/2010/wordprocessingCanvas" xmlns:cx="http://schemas.microsoft.com/office/drawing/2014/chartex" xmlns:cx1="http://schemas.microsoft.com/office/drawing/2015/9/8/chartex" xmlns:cx2="http://schemas.microsoft.com/office/drawing/2015/10/21/chartex" xmlns:cx3="http://schemas.microsoft.com/office/drawing/2016/5/9/chartex" xmlns:cx4="http://schemas.microsoft.com/office/drawing/2016/5/10/chartex" xmlns:cx5="http://schemas.microsoft.com/office/drawing/2016/5/11/chartex" xmlns:cx6="http://schemas.microsoft.com/office/drawing/2016/5/12/chartex" xmlns:cx7="http://schemas.microsoft.com/office/drawing/2016/5/13/chartex" xmlns:cx8="http://schemas.microsoft.com/office/drawing/2016/5/14/chartex" xmlns:mc="http://schemas.openxmlformats.org/markup-compatibility/2006" xmlns:aink="http://schemas.microsoft.com/office/drawing/2016/ink" xmlns:am3d="http://schemas.microsoft.com/office/drawing/2017/model3d" xmlns:o="urn:schemas-microsoft-com:office:office" xmlns:r="http://schemas.openxmlformats.org/officeDocument/2006/relationships" xmlns:m="http://schemas.openxmlformats.org/officeDocument/2006/math" xmlns:v="urn:schemas-microsoft-com:vml" xmlns:wp14="http://schemas.microsoft.com/office/word/2010/wordprocessingDrawing" xmlns:wp="http://schemas.openxmlformats.org/drawingml/2006/wordprocessingDrawing" xmlns:w10="urn:schemas-microsoft-com:office:word" xmlns:w="http://schemas.openxmlformats.org/wordprocessingml/2006/main" xmlns:w14="http://schemas.microsoft.com/office/word/2010/wordml" xmlns:w15="http://schemas.microsoft.com/office/word/2012/wordml" xmlns:w16cid="http://schemas.microsoft.com/office/word/2016/wordml/cid" xmlns:w16se="http://schemas.microsoft.com/office/word/2015/wordml/symex" xmlns:wpg="http://schemas.microsoft.com/office/word/2010/wordprocessingGroup" xmlns:wpi="http://schemas.microsoft.com/office/word/2010/wordprocessingInk" xmlns:wne="http://schemas.microsoft.com/office/word/2006/wordml" xmlns:wps="http://schemas.microsoft.com/office/word/2010/wordprocessingShape" mc:Ignorable="w14 w15 w16se w16cid wp14"/>
-</file>
-
-<file path=word/glossary/fontTable.xml><?xml version="1.0" encoding="utf-8"?>
-<w:fonts xmlns:mc="http://schemas.openxmlformats.org/markup-compatibility/2006" xmlns:r="http://schemas.openxmlformats.org/officeDocument/2006/relationships" xmlns:w="http://schemas.openxmlformats.org/wordprocessingml/2006/main" xmlns:w14="http://schemas.microsoft.com/office/word/2010/wordml" xmlns:w15="http://schemas.microsoft.com/office/word/2012/wordml" xmlns:w16cid="http://schemas.microsoft.com/office/word/2016/wordml/cid" xmlns:w16se="http://schemas.microsoft.com/office/word/2015/wordml/symex" mc:Ignorable="w14 w15 w16se w16cid">
-  <w:font w:name="Times New Roman">
-    <w:panose1 w:val="02020603050405020304"/>
-    <w:charset w:val="00"/>
-    <w:family w:val="roman"/>
-    <w:pitch w:val="variable"/>
-    <w:sig w:usb0="E0002AFF" w:usb1="C0007841" w:usb2="00000009" w:usb3="00000000" w:csb0="000001FF" w:csb1="00000000"/>
-  </w:font>
-  <w:font w:name="Symbol">
-    <w:panose1 w:val="05050102010706020507"/>
-    <w:charset w:val="02"/>
-    <w:family w:val="roman"/>
-    <w:pitch w:val="variable"/>
-    <w:sig w:usb0="00000000" w:usb1="10000000" w:usb2="00000000" w:usb3="00000000" w:csb0="80000000" w:csb1="00000000"/>
-  </w:font>
-  <w:font w:name="Courier New">
-    <w:panose1 w:val="02070309020205020404"/>
-    <w:charset w:val="00"/>
-    <w:family w:val="modern"/>
-    <w:pitch w:val="fixed"/>
-    <w:sig w:usb0="E0002AFF" w:usb1="C0007843" w:usb2="00000009" w:usb3="00000000" w:csb0="000001FF" w:csb1="00000000"/>
-  </w:font>
-  <w:font w:name="Wingdings">
-    <w:panose1 w:val="05000000000000000000"/>
-    <w:charset w:val="02"/>
-    <w:family w:val="auto"/>
-    <w:pitch w:val="variable"/>
-    <w:sig w:usb0="00000000" w:usb1="10000000" w:usb2="00000000" w:usb3="00000000" w:csb0="80000000" w:csb1="00000000"/>
-  </w:font>
-  <w:font w:name="Calibri">
-    <w:panose1 w:val="020F0502020204030204"/>
-    <w:charset w:val="00"/>
-    <w:family w:val="swiss"/>
-    <w:pitch w:val="variable"/>
-    <w:sig w:usb0="E10002FF" w:usb1="4000ACFF" w:usb2="00000009" w:usb3="00000000" w:csb0="0000019F" w:csb1="00000000"/>
-  </w:font>
-  <w:font w:name="Calibri Light">
-    <w:panose1 w:val="020F0302020204030204"/>
-    <w:charset w:val="00"/>
-    <w:family w:val="swiss"/>
-    <w:pitch w:val="variable"/>
-    <w:sig w:usb0="A00002EF" w:usb1="4000207B" w:usb2="00000000" w:usb3="00000000" w:csb0="0000019F" w:csb1="00000000"/>
-  </w:font>
-  <w:font w:name="Arial">
-    <w:panose1 w:val="020B0604020202020204"/>
-    <w:charset w:val="00"/>
-    <w:family w:val="swiss"/>
-    <w:pitch w:val="variable"/>
-    <w:sig w:usb0="E0002AFF" w:usb1="C0007843" w:usb2="00000009" w:usb3="00000000" w:csb0="000001FF" w:csb1="00000000"/>
-  </w:font>
-</w:fonts>
-</file>
-
-<file path=word/glossary/settings.xml><?xml version="1.0" encoding="utf-8"?>
-<w:settings xmlns:mc="http://schemas.openxmlformats.org/markup-compatibility/2006" xmlns:o="urn:schemas-microsoft-com:office:office" xmlns:r="http://schemas.openxmlformats.org/officeDocument/2006/relationships" xmlns:m="http://schemas.openxmlformats.org/officeDocument/2006/math" xmlns:v="urn:schemas-microsoft-com:vml" xmlns:w10="urn:schemas-microsoft-com:office:word" xmlns:w="http://schemas.openxmlformats.org/wordprocessingml/2006/main" xmlns:w14="http://schemas.microsoft.com/office/word/2010/wordml" xmlns:w15="http://schemas.microsoft.com/office/word/2012/wordml" xmlns:w16cid="http://schemas.microsoft.com/office/word/2016/wordml/cid" xmlns:w16se="http://schemas.microsoft.com/office/word/2015/wordml/symex" xmlns:sl="http://schemas.openxmlformats.org/schemaLibrary/2006/main" mc:Ignorable="w14 w15 w16se w16cid">
-  <w:view w:val="normal"/>
-  <w:defaultTabStop w:val="720"/>
-  <w:characterSpacingControl w:val="doNotCompress"/>
-  <w:compat>
-    <w:useFELayout/>
-    <w:compatSetting w:name="compatibilityMode" w:uri="http://schemas.microsoft.com/office/word" w:val="15"/>
-    <w:compatSetting w:name="overrideTableStyleFontSizeAndJustification" w:uri="http://schemas.microsoft.com/office/word" w:val="1"/>
-    <w:compatSetting w:name="enableOpenTypeFeatures" w:uri="http://schemas.microsoft.com/office/word" w:val="1"/>
-    <w:compatSetting w:name="doNotFlipMirrorIndents" w:uri="http://schemas.microsoft.com/office/word" w:val="1"/>
-    <w:compatSetting w:name="differentiateMultirowTableHeaders" w:uri="http://schemas.microsoft.com/office/word" w:val="1"/>
-    <w:compatSetting w:name="useWord2013TrackBottomHyphenation" w:uri="http://schemas.microsoft.com/office/word" w:val="0"/>
-  </w:compat>
-  <w:rsids>
-    <w:rsidRoot w:val="00AC08B6"/>
-    <w:rsid w:val="008638EA"/>
-    <w:rsid w:val="00AC08B6"/>
-  </w:rsids>
-  <m:mathPr>
-    <m:mathFont m:val="Cambria Math"/>
-    <m:brkBin m:val="before"/>
-    <m:brkBinSub m:val="--"/>
-    <m:smallFrac m:val="0"/>
-    <m:dispDef/>
-    <m:lMargin m:val="0"/>
-    <m:rMargin m:val="0"/>
-    <m:defJc m:val="centerGroup"/>
-    <m:wrapIndent m:val="1440"/>
-    <m:intLim m:val="subSup"/>
-    <m:naryLim m:val="undOvr"/>
-  </m:mathPr>
-  <w:themeFontLang w:val="en-AU"/>
-  <w:clrSchemeMapping w:bg1="light1" w:t1="dark1" w:bg2="light2" w:t2="dark2" w:accent1="accent1" w:accent2="accent2" w:accent3="accent3" w:accent4="accent4" w:accent5="accent5" w:accent6="accent6" w:hyperlink="hyperlink" w:followedHyperlink="followedHyperlink"/>
-  <w:decimalSymbol w:val="."/>
-  <w:listSeparator w:val=","/>
-  <w15:chartTrackingRefBased/>
-</w:settings>
-</file>
-
-<file path=word/glossary/styles.xml><?xml version="1.0" encoding="utf-8"?>
-<w:styles xmlns:mc="http://schemas.openxmlformats.org/markup-compatibility/2006" xmlns:r="http://schemas.openxmlformats.org/officeDocument/2006/relationships" xmlns:w="http://schemas.openxmlformats.org/wordprocessingml/2006/main" xmlns:w14="http://schemas.microsoft.com/office/word/2010/wordml" xmlns:w15="http://schemas.microsoft.com/office/word/2012/wordml" xmlns:w16cid="http://schemas.microsoft.com/office/word/2016/wordml/cid" xmlns:w16se="http://schemas.microsoft.com/office/word/2015/wordml/symex" mc:Ignorable="w14 w15 w16se w16cid">
-  <w:docDefaults>
-    <w:rPrDefault>
-      <w:rPr>
-        <w:rFonts w:asciiTheme="minorHAnsi" w:eastAsiaTheme="minorEastAsia" w:hAnsiTheme="minorHAnsi" w:cstheme="minorBidi"/>
-        <w:sz w:val="22"/>
-        <w:szCs w:val="22"/>
-        <w:lang w:val="en-AU" w:eastAsia="en-AU" w:bidi="ar-SA"/>
-      </w:rPr>
-    </w:rPrDefault>
-    <w:pPrDefault>
-      <w:pPr>
-        <w:spacing w:after="160" w:line="259" w:lineRule="auto"/>
-      </w:pPr>
-    </w:pPrDefault>
-  </w:docDefaults>
-  <w:latentStyles w:defLockedState="0" w:defUIPriority="99" w:defSemiHidden="0" w:defUnhideWhenUsed="0" w:defQFormat="0" w:count="375">
-    <w:lsdException w:name="Normal" w:uiPriority="0" w:qFormat="1"/>
-    <w:lsdException w:name="heading 1" w:uiPriority="9" w:qFormat="1"/>
-    <w:lsdException w:name="heading 2" w:semiHidden="1" w:uiPriority="9" w:unhideWhenUsed="1" w:qFormat="1"/>
-    <w:lsdException w:name="heading 3" w:semiHidden="1" w:uiPriority="9" w:unhideWhenUsed="1" w:qFormat="1"/>
-    <w:lsdException w:name="heading 4" w:semiHidden="1" w:uiPriority="9" w:unhideWhenUsed="1" w:qFormat="1"/>
-    <w:lsdException w:name="heading 5" w:semiHidden="1" w:uiPriority="9" w:unhideWhenUsed="1" w:qFormat="1"/>
-    <w:lsdException w:name="heading 6" w:semiHidden="1" w:uiPriority="9" w:unhideWhenUsed="1" w:qFormat="1"/>
-    <w:lsdException w:name="heading 7" w:semiHidden="1" w:uiPriority="9" w:unhideWhenUsed="1" w:qFormat="1"/>
-    <w:lsdException w:name="heading 8" w:semiHidden="1" w:uiPriority="9" w:unhideWhenUsed="1" w:qFormat="1"/>
-    <w:lsdException w:name="heading 9" w:semiHidden="1" w:uiPriority="9" w:unhideWhenUsed="1" w:qFormat="1"/>
-    <w:lsdException w:name="index 1" w:semiHidden="1" w:unhideWhenUsed="1"/>
-    <w:lsdException w:name="index 2" w:semiHidden="1" w:unhideWhenUsed="1"/>
-    <w:lsdException w:name="index 3" w:semiHidden="1" w:unhideWhenUsed="1"/>
-    <w:lsdException w:name="index 4" w:semiHidden="1" w:unhideWhenUsed="1"/>
-    <w:lsdException w:name="index 5" w:semiHidden="1" w:unhideWhenUsed="1"/>
-    <w:lsdException w:name="index 6" w:semiHidden="1" w:unhideWhenUsed="1"/>
-    <w:lsdException w:name="index 7" w:semiHidden="1" w:unhideWhenUsed="1"/>
-    <w:lsdException w:name="index 8" w:semiHidden="1" w:unhideWhenUsed="1"/>
-    <w:lsdException w:name="index 9" w:semiHidden="1" w:unhideWhenUsed="1"/>
-    <w:lsdException w:name="toc 1" w:semiHidden="1" w:uiPriority="39" w:unhideWhenUsed="1"/>
-    <w:lsdException w:name="toc 2" w:semiHidden="1" w:uiPriority="39" w:unhideWhenUsed="1"/>
-    <w:lsdException w:name="toc 3" w:semiHidden="1" w:uiPriority="39" w:unhideWhenUsed="1"/>
-    <w:lsdException w:name="toc 4" w:semiHidden="1" w:uiPriority="39" w:unhideWhenUsed="1"/>
-    <w:lsdException w:name="toc 5" w:semiHidden="1" w:uiPriority="39" w:unhideWhenUsed="1"/>
-    <w:lsdException w:name="toc 6" w:semiHidden="1" w:uiPriority="39" w:unhideWhenUsed="1"/>
-    <w:lsdException w:name="toc 7" w:semiHidden="1" w:uiPriority="39" w:unhideWhenUsed="1"/>
-    <w:lsdException w:name="toc 8" w:semiHidden="1" w:uiPriority="39" w:unhideWhenUsed="1"/>
-    <w:lsdException w:name="toc 9" w:semiHidden="1" w:uiPriority="39" w:unhideWhenUsed="1"/>
-    <w:lsdException w:name="Normal Indent" w:semiHidden="1" w:unhideWhenUsed="1"/>
-    <w:lsdException w:name="footnote text" w:semiHidden="1" w:unhideWhenUsed="1"/>
-    <w:lsdException w:name="annotation text" w:semiHidden="1" w:unhideWhenUsed="1"/>
-    <w:lsdException w:name="header" w:semiHidden="1" w:unhideWhenUsed="1"/>
-    <w:lsdException w:name="footer" w:semiHidden="1" w:unhideWhenUsed="1"/>
-    <w:lsdException w:name="index heading" w:semiHidden="1" w:unhideWhenUsed="1"/>
-    <w:lsdException w:name="caption" w:semiHidden="1" w:uiPriority="35" w:unhideWhenUsed="1" w:qFormat="1"/>
-    <w:lsdException w:name="table of figures" w:semiHidden="1" w:unhideWhenUsed="1"/>
-    <w:lsdException w:name="envelope address" w:semiHidden="1" w:unhideWhenUsed="1"/>
-    <w:lsdException w:name="envelope return" w:semiHidden="1" w:unhideWhenUsed="1"/>
-    <w:lsdException w:name="footnote reference" w:semiHidden="1" w:unhideWhenUsed="1"/>
-    <w:lsdException w:name="annotation reference" w:semiHidden="1" w:unhideWhenUsed="1"/>
-    <w:lsdException w:name="line number" w:semiHidden="1" w:unhideWhenUsed="1"/>
-    <w:lsdException w:name="page number" w:semiHidden="1" w:unhideWhenUsed="1"/>
-    <w:lsdException w:name="endnote reference" w:semiHidden="1" w:unhideWhenUsed="1"/>
-    <w:lsdException w:name="endnote text" w:semiHidden="1" w:unhideWhenUsed="1"/>
-    <w:lsdException w:name="table of authorities" w:semiHidden="1" w:unhideWhenUsed="1"/>
-    <w:lsdException w:name="macro" w:semiHidden="1" w:unhideWhenUsed="1"/>
-    <w:lsdException w:name="toa heading" w:semiHidden="1" w:unhideWhenUsed="1"/>
-    <w:lsdException w:name="List" w:semiHidden="1" w:unhideWhenUsed="1"/>
-    <w:lsdException w:name="List Bullet" w:semiHidden="1" w:unhideWhenUsed="1"/>
-    <w:lsdException w:name="List Number" w:semiHidden="1" w:unhideWhenUsed="1"/>
-    <w:lsdException w:name="List 2" w:semiHidden="1" w:unhideWhenUsed="1"/>
-    <w:lsdException w:name="List 3" w:semiHidden="1" w:unhideWhenUsed="1"/>
-    <w:lsdException w:name="List 4" w:semiHidden="1" w:unhideWhenUsed="1"/>
-    <w:lsdException w:name="List 5" w:semiHidden="1" w:unhideWhenUsed="1"/>
-    <w:lsdException w:name="List Bullet 2" w:semiHidden="1" w:unhideWhenUsed="1"/>
-    <w:lsdException w:name="List Bullet 3" w:semiHidden="1" w:unhideWhenUsed="1"/>
-    <w:lsdException w:name="List Bullet 4" w:semiHidden="1" w:unhideWhenUsed="1"/>
-    <w:lsdException w:name="List Bullet 5" w:semiHidden="1" w:unhideWhenUsed="1"/>
-    <w:lsdException w:name="List Number 2" w:semiHidden="1" w:unhideWhenUsed="1"/>
-    <w:lsdException w:name="List Number 3" w:semiHidden="1" w:unhideWhenUsed="1"/>
-    <w:lsdException w:name="List Number 4" w:semiHidden="1" w:unhideWhenUsed="1"/>
-    <w:lsdException w:name="List Number 5" w:semiHidden="1" w:unhideWhenUsed="1"/>
-    <w:lsdException w:name="Title" w:uiPriority="10" w:qFormat="1"/>
-    <w:lsdException w:name="Closing" w:semiHidden="1" w:unhideWhenUsed="1"/>
-    <w:lsdException w:name="Signature" w:semiHidden="1" w:unhideWhenUsed="1"/>
-    <w:lsdException w:name="Default Paragraph Font" w:semiHidden="1" w:uiPriority="1" w:unhideWhenUsed="1"/>
-    <w:lsdException w:name="Body Text" w:semiHidden="1" w:unhideWhenUsed="1"/>
-    <w:lsdException w:name="Body Text Indent" w:semiHidden="1" w:unhideWhenUsed="1"/>
-    <w:lsdException w:name="List Continue" w:semiHidden="1" w:unhideWhenUsed="1"/>
-    <w:lsdException w:name="List Continue 2" w:semiHidden="1" w:unhideWhenUsed="1"/>
-    <w:lsdException w:name="List Continue 3" w:semiHidden="1" w:unhideWhenUsed="1"/>
-    <w:lsdException w:name="List Continue 4" w:semiHidden="1" w:unhideWhenUsed="1"/>
-    <w:lsdException w:name="List Continue 5" w:semiHidden="1" w:unhideWhenUsed="1"/>
-    <w:lsdException w:name="Message Header" w:semiHidden="1" w:unhideWhenUsed="1"/>
-    <w:lsdException w:name="Subtitle" w:uiPriority="11" w:qFormat="1"/>
-    <w:lsdException w:name="Salutation" w:semiHidden="1" w:unhideWhenUsed="1"/>
-    <w:lsdException w:name="Date" w:semiHidden="1" w:unhideWhenUsed="1"/>
-    <w:lsdException w:name="Body Text First Indent" w:semiHidden="1" w:unhideWhenUsed="1"/>
-    <w:lsdException w:name="Body Text First Indent 2" w:semiHidden="1" w:unhideWhenUsed="1"/>
-    <w:lsdException w:name="Note Heading" w:semiHidden="1" w:unhideWhenUsed="1"/>
-    <w:lsdException w:name="Body Text 2" w:semiHidden="1" w:unhideWhenUsed="1"/>
-    <w:lsdException w:name="Body Text 3" w:semiHidden="1" w:unhideWhenUsed="1"/>
-    <w:lsdException w:name="Body Text Indent 2" w:semiHidden="1" w:unhideWhenUsed="1"/>
-    <w:lsdException w:name="Body Text Indent 3" w:semiHidden="1" w:unhideWhenUsed="1"/>
-    <w:lsdException w:name="Block Text" w:semiHidden="1" w:unhideWhenUsed="1"/>
-    <w:lsdException w:name="Hyperlink" w:semiHidden="1" w:unhideWhenUsed="1"/>
-    <w:lsdException w:name="FollowedHyperlink" w:semiHidden="1" w:unhideWhenUsed="1"/>
-    <w:lsdException w:name="Strong" w:uiPriority="22" w:qFormat="1"/>
-    <w:lsdException w:name="Emphasis" w:uiPriority="20" w:qFormat="1"/>
-    <w:lsdException w:name="Document Map" w:semiHidden="1" w:unhideWhenUsed="1"/>
-    <w:lsdException w:name="Plain Text" w:semiHidden="1" w:unhideWhenUsed="1"/>
-    <w:lsdException w:name="E-mail Signature" w:semiHidden="1" w:unhideWhenUsed="1"/>
-    <w:lsdException w:name="HTML Top of Form" w:semiHidden="1" w:unhideWhenUsed="1"/>
-    <w:lsdException w:name="HTML Bottom of Form" w:semiHidden="1" w:unhideWhenUsed="1"/>
-    <w:lsdException w:name="Normal (Web)" w:semiHidden="1" w:unhideWhenUsed="1"/>
-    <w:lsdException w:name="HTML Acronym" w:semiHidden="1" w:unhideWhenUsed="1"/>
-    <w:lsdException w:name="HTML Address" w:semiHidden="1" w:unhideWhenUsed="1"/>
-    <w:lsdException w:name="HTML Cite" w:semiHidden="1" w:unhideWhenUsed="1"/>
-    <w:lsdException w:name="HTML Code" w:semiHidden="1" w:unhideWhenUsed="1"/>
-    <w:lsdException w:name="HTML Definition" w:semiHidden="1" w:unhideWhenUsed="1"/>
-    <w:lsdException w:name="HTML Keyboard" w:semiHidden="1" w:unhideWhenUsed="1"/>
-    <w:lsdException w:name="HTML Preformatted" w:semiHidden="1" w:unhideWhenUsed="1"/>
-    <w:lsdException w:name="HTML Sample" w:semiHidden="1" w:unhideWhenUsed="1"/>
-    <w:lsdException w:name="HTML Typewriter" w:semiHidden="1" w:unhideWhenUsed="1"/>
-    <w:lsdException w:name="HTML Variable" w:semiHidden="1" w:unhideWhenUsed="1"/>
-    <w:lsdException w:name="Normal Table" w:semiHidden="1" w:unhideWhenUsed="1"/>
-    <w:lsdException w:name="annotation subject" w:semiHidden="1" w:unhideWhenUsed="1"/>
-    <w:lsdException w:name="No List" w:semiHidden="1" w:unhideWhenUsed="1"/>
-    <w:lsdException w:name="Outline List 1" w:semiHidden="1" w:unhideWhenUsed="1"/>
-    <w:lsdException w:name="Outline List 2" w:semiHidden="1" w:unhideWhenUsed="1"/>
-    <w:lsdException w:name="Outline List 3" w:semiHidden="1" w:unhideWhenUsed="1"/>
-    <w:lsdException w:name="Table Simple 1" w:semiHidden="1" w:unhideWhenUsed="1"/>
-    <w:lsdException w:name="Table Simple 2" w:semiHidden="1" w:unhideWhenUsed="1"/>
-    <w:lsdException w:name="Table Simple 3" w:semiHidden="1" w:unhideWhenUsed="1"/>
-    <w:lsdException w:name="Table Classic 1" w:semiHidden="1" w:unhideWhenUsed="1"/>
-    <w:lsdException w:name="Table Classic 2" w:semiHidden="1" w:unhideWhenUsed="1"/>
-    <w:lsdException w:name="Table Classic 3" w:semiHidden="1" w:unhideWhenUsed="1"/>
-    <w:lsdException w:name="Table Classic 4" w:semiHidden="1" w:unhideWhenUsed="1"/>
-    <w:lsdException w:name="Table Colorful 1" w:semiHidden="1" w:unhideWhenUsed="1"/>
-    <w:lsdException w:name="Table Colorful 2" w:semiHidden="1" w:unhideWhenUsed="1"/>
-    <w:lsdException w:name="Table Colorful 3" w:semiHidden="1" w:unhideWhenUsed="1"/>
-    <w:lsdException w:name="Table Columns 1" w:semiHidden="1" w:unhideWhenUsed="1"/>
-    <w:lsdException w:name="Table Columns 2" w:semiHidden="1" w:unhideWhenUsed="1"/>
-    <w:lsdException w:name="Table Columns 3" w:semiHidden="1" w:unhideWhenUsed="1"/>
-    <w:lsdException w:name="Table Columns 4" w:semiHidden="1" w:unhideWhenUsed="1"/>
-    <w:lsdException w:name="Table Columns 5" w:semiHidden="1" w:unhideWhenUsed="1"/>
-    <w:lsdException w:name="Table Grid 1" w:semiHidden="1" w:unhideWhenUsed="1"/>
-    <w:lsdException w:name="Table Grid 2" w:semiHidden="1" w:unhideWhenUsed="1"/>
-    <w:lsdException w:name="Table Grid 3" w:semiHidden="1" w:unhideWhenUsed="1"/>
-    <w:lsdException w:name="Table Grid 4" w:semiHidden="1" w:unhideWhenUsed="1"/>
-    <w:lsdException w:name="Table Grid 5" w:semiHidden="1" w:unhideWhenUsed="1"/>
-    <w:lsdException w:name="Table Grid 6" w:semiHidden="1" w:unhideWhenUsed="1"/>
-    <w:lsdException w:name="Table Grid 7" w:semiHidden="1" w:unhideWhenUsed="1"/>
-    <w:lsdException w:name="Table Grid 8" w:semiHidden="1" w:unhideWhenUsed="1"/>
-    <w:lsdException w:name="Table List 1" w:semiHidden="1" w:unhideWhenUsed="1"/>
-    <w:lsdException w:name="Table List 2" w:semiHidden="1" w:unhideWhenUsed="1"/>
-    <w:lsdException w:name="Table List 3" w:semiHidden="1" w:unhideWhenUsed="1"/>
-    <w:lsdException w:name="Table List 4" w:semiHidden="1" w:unhideWhenUsed="1"/>
-    <w:lsdException w:name="Table List 5" w:semiHidden="1" w:unhideWhenUsed="1"/>
-    <w:lsdException w:name="Table List 6" w:semiHidden="1" w:unhideWhenUsed="1"/>
-    <w:lsdException w:name="Table List 7" w:semiHidden="1" w:unhideWhenUsed="1"/>
-    <w:lsdException w:name="Table List 8" w:semiHidden="1" w:unhideWhenUsed="1"/>
-    <w:lsdException w:name="Table 3D effects 1" w:semiHidden="1" w:unhideWhenUsed="1"/>
-    <w:lsdException w:name="Table 3D effects 2" w:semiHidden="1" w:unhideWhenUsed="1"/>
-    <w:lsdException w:name="Table 3D effects 3" w:semiHidden="1" w:unhideWhenUsed="1"/>
-    <w:lsdException w:name="Table Contemporary" w:semiHidden="1" w:unhideWhenUsed="1"/>
-    <w:lsdException w:name="Table Elegant" w:semiHidden="1" w:unhideWhenUsed="1"/>
-    <w:lsdException w:name="Table Professional" w:semiHidden="1" w:unhideWhenUsed="1"/>
-    <w:lsdException w:name="Table Subtle 1" w:semiHidden="1" w:unhideWhenUsed="1"/>
-    <w:lsdException w:name="Table Subtle 2" w:semiHidden="1" w:unhideWhenUsed="1"/>
-    <w:lsdException w:name="Table Web 1" w:semiHidden="1" w:unhideWhenUsed="1"/>
-    <w:lsdException w:name="Table Web 2" w:semiHidden="1" w:unhideWhenUsed="1"/>
-    <w:lsdException w:name="Table Web 3" w:semiHidden="1" w:unhideWhenUsed="1"/>
-    <w:lsdException w:name="Balloon Text" w:semiHidden="1" w:unhideWhenUsed="1"/>
-    <w:lsdException w:name="Table Grid" w:uiPriority="39"/>
-    <w:lsdException w:name="Table Theme" w:semiHidden="1" w:unhideWhenUsed="1"/>
-    <w:lsdException w:name="Placeholder Text" w:semiHidden="1"/>
-    <w:lsdException w:name="No Spacing" w:uiPriority="1" w:qFormat="1"/>
-    <w:lsdException w:name="Light Shading" w:uiPriority="60"/>
-    <w:lsdException w:name="Light List" w:uiPriority="61"/>
-    <w:lsdException w:name="Light Grid" w:uiPriority="62"/>
-    <w:lsdException w:name="Medium Shading 1" w:uiPriority="63"/>
-    <w:lsdException w:name="Medium Shading 2" w:uiPriority="64"/>
-    <w:lsdException w:name="Medium List 1" w:uiPriority="65"/>
-    <w:lsdException w:name="Medium List 2" w:uiPriority="66"/>
-    <w:lsdException w:name="Medium Grid 1" w:uiPriority="67"/>
-    <w:lsdException w:name="Medium Grid 2" w:uiPriority="68"/>
-    <w:lsdException w:name="Medium Grid 3" w:uiPriority="69"/>
-    <w:lsdException w:name="Dark List" w:uiPriority="70"/>
-    <w:lsdException w:name="Colorful Shading" w:uiPriority="71"/>
-    <w:lsdException w:name="Colorful List" w:uiPriority="72"/>
-    <w:lsdException w:name="Colorful Grid" w:uiPriority="73"/>
-    <w:lsdException w:name="Light Shading Accent 1" w:uiPriority="60"/>
-    <w:lsdException w:name="Light List Accent 1" w:uiPriority="61"/>
-    <w:lsdException w:name="Light Grid Accent 1" w:uiPriority="62"/>
-    <w:lsdException w:name="Medium Shading 1 Accent 1" w:uiPriority="63"/>
-    <w:lsdException w:name="Medium Shading 2 Accent 1" w:uiPriority="64"/>
-    <w:lsdException w:name="Medium List 1 Accent 1" w:uiPriority="65"/>
-    <w:lsdException w:name="Revision" w:semiHidden="1"/>
-    <w:lsdException w:name="List Paragraph" w:uiPriority="34" w:qFormat="1"/>
-    <w:lsdException w:name="Quote" w:uiPriority="29" w:qFormat="1"/>
-    <w:lsdException w:name="Intense Quote" w:uiPriority="30" w:qFormat="1"/>
-    <w:lsdException w:name="Medium List 2 Accent 1" w:uiPriority="66"/>
-    <w:lsdException w:name="Medium Grid 1 Accent 1" w:uiPriority="67"/>
-    <w:lsdException w:name="Medium Grid 2 Accent 1" w:uiPriority="68"/>
-    <w:lsdException w:name="Medium Grid 3 Accent 1" w:uiPriority="69"/>
-    <w:lsdException w:name="Dark List Accent 1" w:uiPriority="70"/>
-    <w:lsdException w:name="Colorful Shading Accent 1" w:uiPriority="71"/>
-    <w:lsdException w:name="Colorful List Accent 1" w:uiPriority="72"/>
-    <w:lsdException w:name="Colorful Grid Accent 1" w:uiPriority="73"/>
-    <w:lsdException w:name="Light Shading Accent 2" w:uiPriority="60"/>
-    <w:lsdException w:name="Light List Accent 2" w:uiPriority="61"/>
-    <w:lsdException w:name="Light Grid Accent 2" w:uiPriority="62"/>
-    <w:lsdException w:name="Medium Shading 1 Accent 2" w:uiPriority="63"/>
-    <w:lsdException w:name="Medium Shading 2 Accent 2" w:uiPriority="64"/>
-    <w:lsdException w:name="Medium List 1 Accent 2" w:uiPriority="65"/>
-    <w:lsdException w:name="Medium List 2 Accent 2" w:uiPriority="66"/>
-    <w:lsdException w:name="Medium Grid 1 Accent 2" w:uiPriority="67"/>
-    <w:lsdException w:name="Medium Grid 2 Accent 2" w:uiPriority="68"/>
-    <w:lsdException w:name="Medium Grid 3 Accent 2" w:uiPriority="69"/>
-    <w:lsdException w:name="Dark List Accent 2" w:uiPriority="70"/>
-    <w:lsdException w:name="Colorful Shading Accent 2" w:uiPriority="71"/>
-    <w:lsdException w:name="Colorful List Accent 2" w:uiPriority="72"/>
-    <w:lsdException w:name="Colorful Grid Accent 2" w:uiPriority="73"/>
-    <w:lsdException w:name="Light Shading Accent 3" w:uiPriority="60"/>
-    <w:lsdException w:name="Light List Accent 3" w:uiPriority="61"/>
-    <w:lsdException w:name="Light Grid Accent 3" w:uiPriority="62"/>
-    <w:lsdException w:name="Medium Shading 1 Accent 3" w:uiPriority="63"/>
-    <w:lsdException w:name="Medium Shading 2 Accent 3" w:uiPriority="64"/>
-    <w:lsdException w:name="Medium List 1 Accent 3" w:uiPriority="65"/>
-    <w:lsdException w:name="Medium List 2 Accent 3" w:uiPriority="66"/>
-    <w:lsdException w:name="Medium Grid 1 Accent 3" w:uiPriority="67"/>
-    <w:lsdException w:name="Medium Grid 2 Accent 3" w:uiPriority="68"/>
-    <w:lsdException w:name="Medium Grid 3 Accent 3" w:uiPriority="69"/>
-    <w:lsdException w:name="Dark List Accent 3" w:uiPriority="70"/>
-    <w:lsdException w:name="Colorful Shading Accent 3" w:uiPriority="71"/>
-    <w:lsdException w:name="Colorful List Accent 3" w:uiPriority="72"/>
-    <w:lsdException w:name="Colorful Grid Accent 3" w:uiPriority="73"/>
-    <w:lsdException w:name="Light Shading Accent 4" w:uiPriority="60"/>
-    <w:lsdException w:name="Light List Accent 4" w:uiPriority="61"/>
-    <w:lsdException w:name="Light Grid Accent 4" w:uiPriority="62"/>
-    <w:lsdException w:name="Medium Shading 1 Accent 4" w:uiPriority="63"/>
-    <w:lsdException w:name="Medium Shading 2 Accent 4" w:uiPriority="64"/>
-    <w:lsdException w:name="Medium List 1 Accent 4" w:uiPriority="65"/>
-    <w:lsdException w:name="Medium List 2 Accent 4" w:uiPriority="66"/>
-    <w:lsdException w:name="Medium Grid 1 Accent 4" w:uiPriority="67"/>
-    <w:lsdException w:name="Medium Grid 2 Accent 4" w:uiPriority="68"/>
-    <w:lsdException w:name="Medium Grid 3 Accent 4" w:uiPriority="69"/>
-    <w:lsdException w:name="Dark List Accent 4" w:uiPriority="70"/>
-    <w:lsdException w:name="Colorful Shading Accent 4" w:uiPriority="71"/>
-    <w:lsdException w:name="Colorful List Accent 4" w:uiPriority="72"/>
-    <w:lsdException w:name="Colorful Grid Accent 4" w:uiPriority="73"/>
-    <w:lsdException w:name="Light Shading Accent 5" w:uiPriority="60"/>
-    <w:lsdException w:name="Light List Accent 5" w:uiPriority="61"/>
-    <w:lsdException w:name="Light Grid Accent 5" w:uiPriority="62"/>
-    <w:lsdException w:name="Medium Shading 1 Accent 5" w:uiPriority="63"/>
-    <w:lsdException w:name="Medium Shading 2 Accent 5" w:uiPriority="64"/>
-    <w:lsdException w:name="Medium List 1 Accent 5" w:uiPriority="65"/>
-    <w:lsdException w:name="Medium List 2 Accent 5" w:uiPriority="66"/>
-    <w:lsdException w:name="Medium Grid 1 Accent 5" w:uiPriority="67"/>
-    <w:lsdException w:name="Medium Grid 2 Accent 5" w:uiPriority="68"/>
-    <w:lsdException w:name="Medium Grid 3 Accent 5" w:uiPriority="69"/>
-    <w:lsdException w:name="Dark List Accent 5" w:uiPriority="70"/>
-    <w:lsdException w:name="Colorful Shading Accent 5" w:uiPriority="71"/>
-    <w:lsdException w:name="Colorful List Accent 5" w:uiPriority="72"/>
-    <w:lsdException w:name="Colorful Grid Accent 5" w:uiPriority="73"/>
-    <w:lsdException w:name="Light Shading Accent 6" w:uiPriority="60"/>
-    <w:lsdException w:name="Light List Accent 6" w:uiPriority="61"/>
-    <w:lsdException w:name="Light Grid Accent 6" w:uiPriority="62"/>
-    <w:lsdException w:name="Medium Shading 1 Accent 6" w:uiPriority="63"/>
-    <w:lsdException w:name="Medium Shading 2 Accent 6" w:uiPriority="64"/>
-    <w:lsdException w:name="Medium List 1 Accent 6" w:uiPriority="65"/>
-    <w:lsdException w:name="Medium List 2 Accent 6" w:uiPriority="66"/>
-    <w:lsdException w:name="Medium Grid 1 Accent 6" w:uiPriority="67"/>
-    <w:lsdException w:name="Medium Grid 2 Accent 6" w:uiPriority="68"/>
-    <w:lsdException w:name="Medium Grid 3 Accent 6" w:uiPriority="69"/>
-    <w:lsdException w:name="Dark List Accent 6" w:uiPriority="70"/>
-    <w:lsdException w:name="Colorful Shading Accent 6" w:uiPriority="71"/>
-    <w:lsdException w:name="Colorful List Accent 6" w:uiPriority="72"/>
-    <w:lsdException w:name="Colorful Grid Accent 6" w:uiPriority="73"/>
-    <w:lsdException w:name="Subtle Emphasis" w:uiPriority="19" w:qFormat="1"/>
-    <w:lsdException w:name="Intense Emphasis" w:uiPriority="21" w:qFormat="1"/>
-    <w:lsdException w:name="Subtle Reference" w:uiPriority="31" w:qFormat="1"/>
-    <w:lsdException w:name="Intense Reference" w:uiPriority="32" w:qFormat="1"/>
-    <w:lsdException w:name="Book Title" w:uiPriority="33" w:qFormat="1"/>
-    <w:lsdException w:name="Bibliography" w:semiHidden="1" w:uiPriority="37" w:unhideWhenUsed="1"/>
-    <w:lsdException w:name="TOC Heading" w:semiHidden="1" w:uiPriority="39" w:unhideWhenUsed="1" w:qFormat="1"/>
-    <w:lsdException w:name="Plain Table 1" w:uiPriority="41"/>
-    <w:lsdException w:name="Plain Table 2" w:uiPriority="42"/>
-    <w:lsdException w:name="Plain Table 3" w:uiPriority="43"/>
-    <w:lsdException w:name="Plain Table 4" w:uiPriority="44"/>
-    <w:lsdException w:name="Plain Table 5" w:uiPriority="45"/>
-    <w:lsdException w:name="Grid Table Light" w:uiPriority="40"/>
-    <w:lsdException w:name="Grid Table 1 Light" w:uiPriority="46"/>
-    <w:lsdException w:name="Grid Table 2" w:uiPriority="47"/>
-    <w:lsdException w:name="Grid Table 3" w:uiPriority="48"/>
-    <w:lsdException w:name="Grid Table 4" w:uiPriority="49"/>
-    <w:lsdException w:name="Grid Table 5 Dark" w:uiPriority="50"/>
-    <w:lsdException w:name="Grid Table 6 Colorful" w:uiPriority="51"/>
-    <w:lsdException w:name="Grid Table 7 Colorful" w:uiPriority="52"/>
-    <w:lsdException w:name="Grid Table 1 Light Accent 1" w:uiPriority="46"/>
-    <w:lsdException w:name="Grid Table 2 Accent 1" w:uiPriority="47"/>
-    <w:lsdException w:name="Grid Table 3 Accent 1" w:uiPriority="48"/>
-    <w:lsdException w:name="Grid Table 4 Accent 1" w:uiPriority="49"/>
-    <w:lsdException w:name="Grid Table 5 Dark Accent 1" w:uiPriority="50"/>
-    <w:lsdException w:name="Grid Table 6 Colorful Accent 1" w:uiPriority="51"/>
-    <w:lsdException w:name="Grid Table 7 Colorful Accent 1" w:uiPriority="52"/>
-    <w:lsdException w:name="Grid Table 1 Light Accent 2" w:uiPriority="46"/>
-    <w:lsdException w:name="Grid Table 2 Accent 2" w:uiPriority="47"/>
-    <w:lsdException w:name="Grid Table 3 Accent 2" w:uiPriority="48"/>
-    <w:lsdException w:name="Grid Table 4 Accent 2" w:uiPriority="49"/>
-    <w:lsdException w:name="Grid Table 5 Dark Accent 2" w:uiPriority="50"/>
-    <w:lsdException w:name="Grid Table 6 Colorful Accent 2" w:uiPriority="51"/>
-    <w:lsdException w:name="Grid Table 7 Colorful Accent 2" w:uiPriority="52"/>
-    <w:lsdException w:name="Grid Table 1 Light Accent 3" w:uiPriority="46"/>
-    <w:lsdException w:name="Grid Table 2 Accent 3" w:uiPriority="47"/>
-    <w:lsdException w:name="Grid Table 3 Accent 3" w:uiPriority="48"/>
-    <w:lsdException w:name="Grid Table 4 Accent 3" w:uiPriority="49"/>
-    <w:lsdException w:name="Grid Table 5 Dark Accent 3" w:uiPriority="50"/>
-    <w:lsdException w:name="Grid Table 6 Colorful Accent 3" w:uiPriority="51"/>
-    <w:lsdException w:name="Grid Table 7 Colorful Accent 3" w:uiPriority="52"/>
-    <w:lsdException w:name="Grid Table 1 Light Accent 4" w:uiPriority="46"/>
-    <w:lsdException w:name="Grid Table 2 Accent 4" w:uiPriority="47"/>
-    <w:lsdException w:name="Grid Table 3 Accent 4" w:uiPriority="48"/>
-    <w:lsdException w:name="Grid Table 4 Accent 4" w:uiPriority="49"/>
-    <w:lsdException w:name="Grid Table 5 Dark Accent 4" w:uiPriority="50"/>
-    <w:lsdException w:name="Grid Table 6 Colorful Accent 4" w:uiPriority="51"/>
-    <w:lsdException w:name="Grid Table 7 Colorful Accent 4" w:uiPriority="52"/>
-    <w:lsdException w:name="Grid Table 1 Light Accent 5" w:uiPriority="46"/>
-    <w:lsdException w:name="Grid Table 2 Accent 5" w:uiPriority="47"/>
-    <w:lsdException w:name="Grid Table 3 Accent 5" w:uiPriority="48"/>
-    <w:lsdException w:name="Grid Table 4 Accent 5" w:uiPriority="49"/>
-    <w:lsdException w:name="Grid Table 5 Dark Accent 5" w:uiPriority="50"/>
-    <w:lsdException w:name="Grid Table 6 Colorful Accent 5" w:uiPriority="51"/>
-    <w:lsdException w:name="Grid Table 7 Colorful Accent 5" w:uiPriority="52"/>
-    <w:lsdException w:name="Grid Table 1 Light Accent 6" w:uiPriority="46"/>
-    <w:lsdException w:name="Grid Table 2 Accent 6" w:uiPriority="47"/>
-    <w:lsdException w:name="Grid Table 3 Accent 6" w:uiPriority="48"/>
-    <w:lsdException w:name="Grid Table 4 Accent 6" w:uiPriority="49"/>
-    <w:lsdException w:name="Grid Table 5 Dark Accent 6" w:uiPriority="50"/>
-    <w:lsdException w:name="Grid Table 6 Colorful Accent 6" w:uiPriority="51"/>
-    <w:lsdException w:name="Grid Table 7 Colorful Accent 6" w:uiPriority="52"/>
-    <w:lsdException w:name="List Table 1 Light" w:uiPriority="46"/>
-    <w:lsdException w:name="List Table 2" w:uiPriority="47"/>
-    <w:lsdException w:name="List Table 3" w:uiPriority="48"/>
-    <w:lsdException w:name="List Table 4" w:uiPriority="49"/>
-    <w:lsdException w:name="List Table 5 Dark" w:uiPriority="50"/>
-    <w:lsdException w:name="List Table 6 Colorful" w:uiPriority="51"/>
-    <w:lsdException w:name="List Table 7 Colorful" w:uiPriority="52"/>
-    <w:lsdException w:name="List Table 1 Light Accent 1" w:uiPriority="46"/>
-    <w:lsdException w:name="List Table 2 Accent 1" w:uiPriority="47"/>
-    <w:lsdException w:name="List Table 3 Accent 1" w:uiPriority="48"/>
-    <w:lsdException w:name="List Table 4 Accent 1" w:uiPriority="49"/>
-    <w:lsdException w:name="List Table 5 Dark Accent 1" w:uiPriority="50"/>
-    <w:lsdException w:name="List Table 6 Colorful Accent 1" w:uiPriority="51"/>
-    <w:lsdException w:name="List Table 7 Colorful Accent 1" w:uiPriority="52"/>
-    <w:lsdException w:name="List Table 1 Light Accent 2" w:uiPriority="46"/>
-    <w:lsdException w:name="List Table 2 Accent 2" w:uiPriority="47"/>
-    <w:lsdException w:name="List Table 3 Accent 2" w:uiPriority="48"/>
-    <w:lsdException w:name="List Table 4 Accent 2" w:uiPriority="49"/>
-    <w:lsdException w:name="List Table 5 Dark Accent 2" w:uiPriority="50"/>
-    <w:lsdException w:name="List Table 6 Colorful Accent 2" w:uiPriority="51"/>
-    <w:lsdException w:name="List Table 7 Colorful Accent 2" w:uiPriority="52"/>
-    <w:lsdException w:name="List Table 1 Light Accent 3" w:uiPriority="46"/>
-    <w:lsdException w:name="List Table 2 Accent 3" w:uiPriority="47"/>
-    <w:lsdException w:name="List Table 3 Accent 3" w:uiPriority="48"/>
-    <w:lsdException w:name="List Table 4 Accent 3" w:uiPriority="49"/>
-    <w:lsdException w:name="List Table 5 Dark Accent 3" w:uiPriority="50"/>
-    <w:lsdException w:name="List Table 6 Colorful Accent 3" w:uiPriority="51"/>
-    <w:lsdException w:name="List Table 7 Colorful Accent 3" w:uiPriority="52"/>
-    <w:lsdException w:name="List Table 1 Light Accent 4" w:uiPriority="46"/>
-    <w:lsdException w:name="List Table 2 Accent 4" w:uiPriority="47"/>
-    <w:lsdException w:name="List Table 3 Accent 4" w:uiPriority="48"/>
-    <w:lsdException w:name="List Table 4 Accent 4" w:uiPriority="49"/>
-    <w:lsdException w:name="List Table 5 Dark Accent 4" w:uiPriority="50"/>
-    <w:lsdException w:name="List Table 6 Colorful Accent 4" w:uiPriority="51"/>
-    <w:lsdException w:name="List Table 7 Colorful Accent 4" w:uiPriority="52"/>
-    <w:lsdException w:name="List Table 1 Light Accent 5" w:uiPriority="46"/>
-    <w:lsdException w:name="List Table 2 Accent 5" w:uiPriority="47"/>
-    <w:lsdException w:name="List Table 3 Accent 5" w:uiPriority="48"/>
-    <w:lsdException w:name="List Table 4 Accent 5" w:uiPriority="49"/>
-    <w:lsdException w:name="List Table 5 Dark Accent 5" w:uiPriority="50"/>
-    <w:lsdException w:name="List Table 6 Colorful Accent 5" w:uiPriority="51"/>
-    <w:lsdException w:name="List Table 7 Colorful Accent 5" w:uiPriority="52"/>
-    <w:lsdException w:name="List Table 1 Light Accent 6" w:uiPriority="46"/>
-    <w:lsdException w:name="List Table 2 Accent 6" w:uiPriority="47"/>
-    <w:lsdException w:name="List Table 3 Accent 6" w:uiPriority="48"/>
-    <w:lsdException w:name="List Table 4 Accent 6" w:uiPriority="49"/>
-    <w:lsdException w:name="List Table 5 Dark Accent 6" w:uiPriority="50"/>
-    <w:lsdException w:name="List Table 6 Colorful Accent 6" w:uiPriority="51"/>
-    <w:lsdException w:name="List Table 7 Colorful Accent 6" w:uiPriority="52"/>
-    <w:lsdException w:name="Mention" w:semiHidden="1" w:unhideWhenUsed="1"/>
-    <w:lsdException w:name="Smart Hyperlink" w:semiHidden="1" w:unhideWhenUsed="1"/>
-    <w:lsdException w:name="Hashtag" w:semiHidden="1" w:unhideWhenUsed="1"/>
-    <w:lsdException w:name="Unresolved Mention" w:semiHidden="1" w:unhideWhenUsed="1"/>
-  </w:latentStyles>
-  <w:style w:type="paragraph" w:default="1" w:styleId="Normal">
-    <w:name w:val="Normal"/>
-    <w:qFormat/>
-  </w:style>
-  <w:style w:type="character" w:default="1" w:styleId="DefaultParagraphFont">
-    <w:name w:val="Default Paragraph Font"/>
-    <w:uiPriority w:val="1"/>
-    <w:semiHidden/>
-    <w:unhideWhenUsed/>
-  </w:style>
-  <w:style w:type="table" w:default="1" w:styleId="TableNormal">
-    <w:name w:val="Normal Table"/>
-    <w:uiPriority w:val="99"/>
-    <w:semiHidden/>
-    <w:unhideWhenUsed/>
-    <w:tblPr>
-      <w:tblInd w:w="0" w:type="dxa"/>
-      <w:tblCellMar>
-        <w:top w:w="0" w:type="dxa"/>
-        <w:left w:w="108" w:type="dxa"/>
-        <w:bottom w:w="0" w:type="dxa"/>
-        <w:right w:w="108" w:type="dxa"/>
-      </w:tblCellMar>
-    </w:tblPr>
-  </w:style>
-  <w:style w:type="numbering" w:default="1" w:styleId="NoList">
-    <w:name w:val="No List"/>
-    <w:uiPriority w:val="99"/>
-    <w:semiHidden/>
-    <w:unhideWhenUsed/>
-  </w:style>
-  <w:style w:type="paragraph" w:customStyle="1" w:styleId="835BDD12EC38442289E9DA4D847C0BB9">
-    <w:name w:val="835BDD12EC38442289E9DA4D847C0BB9"/>
-    <w:rsid w:val="00AC08B6"/>
-  </w:style>
-  <w:style w:type="paragraph" w:customStyle="1" w:styleId="836ED9CADBD64597A80D0E7D157D228A">
-    <w:name w:val="836ED9CADBD64597A80D0E7D157D228A"/>
-    <w:rsid w:val="00AC08B6"/>
-  </w:style>
-  <w:style w:type="paragraph" w:customStyle="1" w:styleId="85135831A095455C97081183A257786A">
-    <w:name w:val="85135831A095455C97081183A257786A"/>
-    <w:rsid w:val="00AC08B6"/>
-  </w:style>
-  <w:style w:type="paragraph" w:customStyle="1" w:styleId="1CF330889196487883F7F014B59346CA">
-    <w:name w:val="1CF330889196487883F7F014B59346CA"/>
-    <w:rsid w:val="00AC08B6"/>
-  </w:style>
-  <w:style w:type="paragraph" w:customStyle="1" w:styleId="88BA86E94CA945219E8448C3E8B64AEF">
-    <w:name w:val="88BA86E94CA945219E8448C3E8B64AEF"/>
-    <w:rsid w:val="00AC08B6"/>
-  </w:style>
-  <w:style w:type="paragraph" w:customStyle="1" w:styleId="D2EF84A4A64B4554BF410C591526669F">
-    <w:name w:val="D2EF84A4A64B4554BF410C591526669F"/>
-    <w:rsid w:val="00AC08B6"/>
-  </w:style>
-</w:styles>
-</file>
-
-<file path=word/glossary/webSettings.xml><?xml version="1.0" encoding="utf-8"?>
-<w:webSettings xmlns:mc="http://schemas.openxmlformats.org/markup-compatibility/2006" xmlns:r="http://schemas.openxmlformats.org/officeDocument/2006/relationships" xmlns:w="http://schemas.openxmlformats.org/wordprocessingml/2006/main" xmlns:w14="http://schemas.microsoft.com/office/word/2010/wordml" xmlns:w15="http://schemas.microsoft.com/office/word/2012/wordml" xmlns:w16cid="http://schemas.microsoft.com/office/word/2016/wordml/cid" xmlns:w16se="http://schemas.microsoft.com/office/word/2015/wordml/symex" mc:Ignorable="w14 w15 w16se w16cid">
-  <w:optimizeForBrowser/>
-  <w:allowPNG/>
-</w:webSettings>
 </file>
 
 <file path=word/theme/theme1.xml><?xml version="1.0" encoding="utf-8"?>
@@ -22349,7 +22074,7 @@
 </file>
 
 <file path=customXml/itemProps1.xml><?xml version="1.0" encoding="utf-8"?>
-<ds:datastoreItem xmlns:ds="http://schemas.openxmlformats.org/officeDocument/2006/customXml" ds:itemID="{8441E5B9-2F50-4E06-A3E7-F90E073840D0}">
+<ds:datastoreItem xmlns:ds="http://schemas.openxmlformats.org/officeDocument/2006/customXml" ds:itemID="{D17FD906-F113-4FE0-83C9-77DB94C6CCE1}">
   <ds:schemaRefs>
     <ds:schemaRef ds:uri="http://schemas.openxmlformats.org/officeDocument/2006/bibliography"/>
   </ds:schemaRefs>

</xml_diff>